<commit_message>
[client] path verification for restaurant crud
</commit_message>
<xml_diff>
--- a/Avaliação Prática - NET_Angular2.docx
+++ b/Avaliação Prática - NET_Angular2.docx
@@ -691,10 +691,10 @@
         <w:tblStyle w:val="Tabelacomgrade"/>
         <w:tblW w:w="16441" w:type="dxa"/>
         <w:jc w:val="left"/>
-        <w:tblInd w:w="0" w:type="dxa"/>
+        <w:tblInd w:w="-5" w:type="dxa"/>
         <w:tblCellMar>
           <w:top w:w="0" w:type="dxa"/>
-          <w:left w:w="108" w:type="dxa"/>
+          <w:left w:w="103" w:type="dxa"/>
           <w:bottom w:w="0" w:type="dxa"/>
           <w:right w:w="108" w:type="dxa"/>
         </w:tblCellMar>
@@ -713,7 +713,7 @@
             <w:tcBorders/>
             <w:shd w:color="auto" w:fill="BFBFBF" w:themeFill="background1" w:themeFillShade="bf" w:val="clear"/>
             <w:tcMar>
-              <w:left w:w="108" w:type="dxa"/>
+              <w:left w:w="103" w:type="dxa"/>
             </w:tcMar>
           </w:tcPr>
           <w:p>
@@ -741,7 +741,7 @@
             <w:tcBorders/>
             <w:shd w:color="auto" w:fill="BFBFBF" w:themeFill="background1" w:themeFillShade="bf" w:val="clear"/>
             <w:tcMar>
-              <w:left w:w="108" w:type="dxa"/>
+              <w:left w:w="103" w:type="dxa"/>
             </w:tcMar>
           </w:tcPr>
           <w:p>
@@ -769,7 +769,7 @@
             <w:tcBorders/>
             <w:shd w:color="auto" w:fill="BFBFBF" w:themeFill="background1" w:themeFillShade="bf" w:val="clear"/>
             <w:tcMar>
-              <w:left w:w="108" w:type="dxa"/>
+              <w:left w:w="103" w:type="dxa"/>
             </w:tcMar>
           </w:tcPr>
           <w:p>
@@ -800,7 +800,7 @@
             <w:tcBorders/>
             <w:shd w:fill="auto" w:val="clear"/>
             <w:tcMar>
-              <w:left w:w="108" w:type="dxa"/>
+              <w:left w:w="103" w:type="dxa"/>
             </w:tcMar>
           </w:tcPr>
           <w:p>
@@ -825,7 +825,7 @@
             <w:tcBorders/>
             <w:shd w:fill="auto" w:val="clear"/>
             <w:tcMar>
-              <w:left w:w="108" w:type="dxa"/>
+              <w:left w:w="103" w:type="dxa"/>
             </w:tcMar>
           </w:tcPr>
           <w:p>
@@ -850,7 +850,7 @@
             <w:tcBorders/>
             <w:shd w:fill="auto" w:val="clear"/>
             <w:tcMar>
-              <w:left w:w="108" w:type="dxa"/>
+              <w:left w:w="103" w:type="dxa"/>
             </w:tcMar>
           </w:tcPr>
           <w:p>
@@ -878,7 +878,7 @@
             <w:tcBorders/>
             <w:shd w:fill="auto" w:val="clear"/>
             <w:tcMar>
-              <w:left w:w="108" w:type="dxa"/>
+              <w:left w:w="103" w:type="dxa"/>
             </w:tcMar>
           </w:tcPr>
           <w:p>
@@ -903,7 +903,7 @@
             <w:tcBorders/>
             <w:shd w:fill="auto" w:val="clear"/>
             <w:tcMar>
-              <w:left w:w="108" w:type="dxa"/>
+              <w:left w:w="103" w:type="dxa"/>
             </w:tcMar>
           </w:tcPr>
           <w:p>
@@ -928,7 +928,7 @@
             <w:tcBorders/>
             <w:shd w:fill="auto" w:val="clear"/>
             <w:tcMar>
-              <w:left w:w="108" w:type="dxa"/>
+              <w:left w:w="103" w:type="dxa"/>
             </w:tcMar>
           </w:tcPr>
           <w:p>
@@ -956,7 +956,7 @@
             <w:tcBorders/>
             <w:shd w:fill="auto" w:val="clear"/>
             <w:tcMar>
-              <w:left w:w="108" w:type="dxa"/>
+              <w:left w:w="103" w:type="dxa"/>
             </w:tcMar>
           </w:tcPr>
           <w:p>
@@ -977,7 +977,7 @@
             <w:tcBorders/>
             <w:shd w:fill="auto" w:val="clear"/>
             <w:tcMar>
-              <w:left w:w="108" w:type="dxa"/>
+              <w:left w:w="103" w:type="dxa"/>
             </w:tcMar>
           </w:tcPr>
           <w:p>
@@ -998,7 +998,7 @@
             <w:tcBorders/>
             <w:shd w:fill="auto" w:val="clear"/>
             <w:tcMar>
-              <w:left w:w="108" w:type="dxa"/>
+              <w:left w:w="103" w:type="dxa"/>
             </w:tcMar>
           </w:tcPr>
           <w:p>
@@ -1022,7 +1022,7 @@
             <w:tcBorders/>
             <w:shd w:fill="auto" w:val="clear"/>
             <w:tcMar>
-              <w:left w:w="108" w:type="dxa"/>
+              <w:left w:w="103" w:type="dxa"/>
             </w:tcMar>
           </w:tcPr>
           <w:p>
@@ -1043,7 +1043,7 @@
             <w:tcBorders/>
             <w:shd w:fill="auto" w:val="clear"/>
             <w:tcMar>
-              <w:left w:w="108" w:type="dxa"/>
+              <w:left w:w="103" w:type="dxa"/>
             </w:tcMar>
           </w:tcPr>
           <w:p>
@@ -1064,7 +1064,7 @@
             <w:tcBorders/>
             <w:shd w:fill="auto" w:val="clear"/>
             <w:tcMar>
-              <w:left w:w="108" w:type="dxa"/>
+              <w:left w:w="103" w:type="dxa"/>
             </w:tcMar>
           </w:tcPr>
           <w:p>
@@ -1088,17 +1088,21 @@
             <w:tcBorders/>
             <w:shd w:fill="auto" w:val="clear"/>
             <w:tcMar>
-              <w:left w:w="108" w:type="dxa"/>
-            </w:tcMar>
-          </w:tcPr>
-          <w:p>
-            <w:pPr>
-              <w:pStyle w:val="Normal"/>
-              <w:spacing w:lineRule="auto" w:line="240" w:before="0" w:after="0"/>
-              <w:rPr/>
-            </w:pPr>
-            <w:r>
-              <w:rPr/>
+              <w:left w:w="103" w:type="dxa"/>
+            </w:tcMar>
+          </w:tcPr>
+          <w:p>
+            <w:pPr>
+              <w:pStyle w:val="Normal"/>
+              <w:spacing w:lineRule="auto" w:line="240" w:before="0" w:after="0"/>
+              <w:rPr>
+                <w:strike/>
+              </w:rPr>
+            </w:pPr>
+            <w:r>
+              <w:rPr>
+                <w:strike/>
+              </w:rPr>
               <w:t>RT005</w:t>
             </w:r>
           </w:p>
@@ -1109,17 +1113,21 @@
             <w:tcBorders/>
             <w:shd w:fill="auto" w:val="clear"/>
             <w:tcMar>
-              <w:left w:w="108" w:type="dxa"/>
-            </w:tcMar>
-          </w:tcPr>
-          <w:p>
-            <w:pPr>
-              <w:pStyle w:val="Normal"/>
-              <w:spacing w:lineRule="auto" w:line="240" w:before="0" w:after="0"/>
-              <w:rPr/>
-            </w:pPr>
-            <w:r>
-              <w:rPr/>
+              <w:left w:w="103" w:type="dxa"/>
+            </w:tcMar>
+          </w:tcPr>
+          <w:p>
+            <w:pPr>
+              <w:pStyle w:val="Normal"/>
+              <w:spacing w:lineRule="auto" w:line="240" w:before="0" w:after="0"/>
+              <w:rPr>
+                <w:strike/>
+              </w:rPr>
+            </w:pPr>
+            <w:r>
+              <w:rPr>
+                <w:strike/>
+              </w:rPr>
               <w:t>Cadastrar novo restaurante</w:t>
             </w:r>
           </w:p>
@@ -1130,17 +1138,21 @@
             <w:tcBorders/>
             <w:shd w:fill="auto" w:val="clear"/>
             <w:tcMar>
-              <w:left w:w="108" w:type="dxa"/>
-            </w:tcMar>
-          </w:tcPr>
-          <w:p>
-            <w:pPr>
-              <w:pStyle w:val="Normal"/>
-              <w:spacing w:lineRule="auto" w:line="240" w:before="0" w:after="0"/>
-              <w:rPr/>
-            </w:pPr>
-            <w:r>
-              <w:rPr/>
+              <w:left w:w="103" w:type="dxa"/>
+            </w:tcMar>
+          </w:tcPr>
+          <w:p>
+            <w:pPr>
+              <w:pStyle w:val="Normal"/>
+              <w:spacing w:lineRule="auto" w:line="240" w:before="0" w:after="0"/>
+              <w:rPr>
+                <w:strike/>
+              </w:rPr>
+            </w:pPr>
+            <w:r>
+              <w:rPr>
+                <w:strike/>
+              </w:rPr>
               <w:t>Quando um usuário clicar no botão “Cadastrar novo Restaurante” o sistema deverá exibir a tela de cadastro de restaurantes (Tela 2)</w:t>
             </w:r>
           </w:p>
@@ -1154,7 +1166,7 @@
             <w:tcBorders/>
             <w:shd w:fill="auto" w:val="clear"/>
             <w:tcMar>
-              <w:left w:w="108" w:type="dxa"/>
+              <w:left w:w="103" w:type="dxa"/>
             </w:tcMar>
           </w:tcPr>
           <w:p>
@@ -1175,7 +1187,7 @@
             <w:tcBorders/>
             <w:shd w:fill="auto" w:val="clear"/>
             <w:tcMar>
-              <w:left w:w="108" w:type="dxa"/>
+              <w:left w:w="103" w:type="dxa"/>
             </w:tcMar>
           </w:tcPr>
           <w:p>
@@ -1196,7 +1208,7 @@
             <w:tcBorders/>
             <w:shd w:fill="auto" w:val="clear"/>
             <w:tcMar>
-              <w:left w:w="108" w:type="dxa"/>
+              <w:left w:w="103" w:type="dxa"/>
             </w:tcMar>
           </w:tcPr>
           <w:p>
@@ -1220,17 +1232,21 @@
             <w:tcBorders/>
             <w:shd w:fill="auto" w:val="clear"/>
             <w:tcMar>
-              <w:left w:w="108" w:type="dxa"/>
-            </w:tcMar>
-          </w:tcPr>
-          <w:p>
-            <w:pPr>
-              <w:pStyle w:val="Normal"/>
-              <w:spacing w:lineRule="auto" w:line="240" w:before="0" w:after="0"/>
-              <w:rPr/>
-            </w:pPr>
-            <w:r>
-              <w:rPr/>
+              <w:left w:w="103" w:type="dxa"/>
+            </w:tcMar>
+          </w:tcPr>
+          <w:p>
+            <w:pPr>
+              <w:pStyle w:val="Normal"/>
+              <w:spacing w:lineRule="auto" w:line="240" w:before="0" w:after="0"/>
+              <w:rPr>
+                <w:strike/>
+              </w:rPr>
+            </w:pPr>
+            <w:r>
+              <w:rPr>
+                <w:strike/>
+              </w:rPr>
               <w:t>RT007</w:t>
             </w:r>
           </w:p>
@@ -1241,17 +1257,21 @@
             <w:tcBorders/>
             <w:shd w:fill="auto" w:val="clear"/>
             <w:tcMar>
-              <w:left w:w="108" w:type="dxa"/>
-            </w:tcMar>
-          </w:tcPr>
-          <w:p>
-            <w:pPr>
-              <w:pStyle w:val="Normal"/>
-              <w:spacing w:lineRule="auto" w:line="240" w:before="0" w:after="0"/>
-              <w:rPr/>
-            </w:pPr>
-            <w:r>
-              <w:rPr/>
+              <w:left w:w="103" w:type="dxa"/>
+            </w:tcMar>
+          </w:tcPr>
+          <w:p>
+            <w:pPr>
+              <w:pStyle w:val="Normal"/>
+              <w:spacing w:lineRule="auto" w:line="240" w:before="0" w:after="0"/>
+              <w:rPr>
+                <w:strike/>
+              </w:rPr>
+            </w:pPr>
+            <w:r>
+              <w:rPr>
+                <w:strike/>
+              </w:rPr>
               <w:t>Excluir Restaurantes</w:t>
             </w:r>
           </w:p>
@@ -1262,17 +1282,21 @@
             <w:tcBorders/>
             <w:shd w:fill="auto" w:val="clear"/>
             <w:tcMar>
-              <w:left w:w="108" w:type="dxa"/>
-            </w:tcMar>
-          </w:tcPr>
-          <w:p>
-            <w:pPr>
-              <w:pStyle w:val="Normal"/>
-              <w:spacing w:lineRule="auto" w:line="240" w:before="0" w:after="0"/>
-              <w:rPr/>
-            </w:pPr>
-            <w:r>
-              <w:rPr/>
+              <w:left w:w="103" w:type="dxa"/>
+            </w:tcMar>
+          </w:tcPr>
+          <w:p>
+            <w:pPr>
+              <w:pStyle w:val="Normal"/>
+              <w:spacing w:lineRule="auto" w:line="240" w:before="0" w:after="0"/>
+              <w:rPr>
+                <w:strike/>
+              </w:rPr>
+            </w:pPr>
+            <w:r>
+              <w:rPr>
+                <w:strike/>
+              </w:rPr>
               <w:t>Quando um usuário clicar no botão Excluir(apresentado por um traço vermelho) na tela de consulta de restaurantes(Tela 1) o sistema irá excluir um registro de restaurantes juntamente com todos os seus relacionamentos. A tela deverá ser atualizada e a linha excluída deverá desaparecer.</w:t>
             </w:r>
           </w:p>
@@ -1286,7 +1310,7 @@
             <w:tcBorders/>
             <w:shd w:fill="auto" w:val="clear"/>
             <w:tcMar>
-              <w:left w:w="108" w:type="dxa"/>
+              <w:left w:w="103" w:type="dxa"/>
             </w:tcMar>
           </w:tcPr>
           <w:p>
@@ -1307,7 +1331,7 @@
             <w:tcBorders/>
             <w:shd w:fill="auto" w:val="clear"/>
             <w:tcMar>
-              <w:left w:w="108" w:type="dxa"/>
+              <w:left w:w="103" w:type="dxa"/>
             </w:tcMar>
           </w:tcPr>
           <w:p>
@@ -1328,7 +1352,7 @@
             <w:tcBorders/>
             <w:shd w:fill="auto" w:val="clear"/>
             <w:tcMar>
-              <w:left w:w="108" w:type="dxa"/>
+              <w:left w:w="103" w:type="dxa"/>
             </w:tcMar>
           </w:tcPr>
           <w:p>
@@ -1352,7 +1376,7 @@
             <w:tcBorders/>
             <w:shd w:fill="auto" w:val="clear"/>
             <w:tcMar>
-              <w:left w:w="108" w:type="dxa"/>
+              <w:left w:w="103" w:type="dxa"/>
             </w:tcMar>
           </w:tcPr>
           <w:p>
@@ -1373,7 +1397,7 @@
             <w:tcBorders/>
             <w:shd w:fill="auto" w:val="clear"/>
             <w:tcMar>
-              <w:left w:w="108" w:type="dxa"/>
+              <w:left w:w="103" w:type="dxa"/>
             </w:tcMar>
           </w:tcPr>
           <w:p>
@@ -1394,7 +1418,7 @@
             <w:tcBorders/>
             <w:shd w:fill="auto" w:val="clear"/>
             <w:tcMar>
-              <w:left w:w="108" w:type="dxa"/>
+              <w:left w:w="103" w:type="dxa"/>
             </w:tcMar>
           </w:tcPr>
           <w:p>
@@ -1418,7 +1442,7 @@
             <w:tcBorders/>
             <w:shd w:fill="auto" w:val="clear"/>
             <w:tcMar>
-              <w:left w:w="108" w:type="dxa"/>
+              <w:left w:w="103" w:type="dxa"/>
             </w:tcMar>
           </w:tcPr>
           <w:p>
@@ -1439,7 +1463,7 @@
             <w:tcBorders/>
             <w:shd w:fill="auto" w:val="clear"/>
             <w:tcMar>
-              <w:left w:w="108" w:type="dxa"/>
+              <w:left w:w="103" w:type="dxa"/>
             </w:tcMar>
           </w:tcPr>
           <w:p>
@@ -1460,7 +1484,7 @@
             <w:tcBorders/>
             <w:shd w:fill="auto" w:val="clear"/>
             <w:tcMar>
-              <w:left w:w="108" w:type="dxa"/>
+              <w:left w:w="103" w:type="dxa"/>
             </w:tcMar>
           </w:tcPr>
           <w:p>
@@ -1484,7 +1508,7 @@
             <w:tcBorders/>
             <w:shd w:fill="auto" w:val="clear"/>
             <w:tcMar>
-              <w:left w:w="108" w:type="dxa"/>
+              <w:left w:w="103" w:type="dxa"/>
             </w:tcMar>
           </w:tcPr>
           <w:p>
@@ -1505,7 +1529,7 @@
             <w:tcBorders/>
             <w:shd w:fill="auto" w:val="clear"/>
             <w:tcMar>
-              <w:left w:w="108" w:type="dxa"/>
+              <w:left w:w="103" w:type="dxa"/>
             </w:tcMar>
           </w:tcPr>
           <w:p>
@@ -1526,7 +1550,7 @@
             <w:tcBorders/>
             <w:shd w:fill="auto" w:val="clear"/>
             <w:tcMar>
-              <w:left w:w="108" w:type="dxa"/>
+              <w:left w:w="103" w:type="dxa"/>
             </w:tcMar>
           </w:tcPr>
           <w:p>
@@ -1550,7 +1574,7 @@
             <w:tcBorders/>
             <w:shd w:fill="auto" w:val="clear"/>
             <w:tcMar>
-              <w:left w:w="108" w:type="dxa"/>
+              <w:left w:w="103" w:type="dxa"/>
             </w:tcMar>
           </w:tcPr>
           <w:p>
@@ -1571,7 +1595,7 @@
             <w:tcBorders/>
             <w:shd w:fill="auto" w:val="clear"/>
             <w:tcMar>
-              <w:left w:w="108" w:type="dxa"/>
+              <w:left w:w="103" w:type="dxa"/>
             </w:tcMar>
           </w:tcPr>
           <w:p>
@@ -1592,18 +1616,22 @@
             <w:tcBorders/>
             <w:shd w:fill="auto" w:val="clear"/>
             <w:tcMar>
-              <w:left w:w="108" w:type="dxa"/>
-            </w:tcMar>
-          </w:tcPr>
-          <w:p>
-            <w:pPr>
-              <w:pStyle w:val="Normal"/>
-              <w:spacing w:lineRule="auto" w:line="240" w:before="0" w:after="0"/>
-              <w:rPr/>
-            </w:pPr>
-            <w:r>
-              <w:rPr/>
-              <w:t>Ao clicar no botão salvar(Tela 2) o sistema deverá incluir o registro de um restaurante no banco de dados ou atualizar um registro caso este já exista. Ao finalizar a atualização ou cadastro do registro o sistema exibe a tela de consulta(Tela 1) para o usuário.</w:t>
+              <w:left w:w="103" w:type="dxa"/>
+            </w:tcMar>
+          </w:tcPr>
+          <w:p>
+            <w:pPr>
+              <w:pStyle w:val="Normal"/>
+              <w:spacing w:lineRule="auto" w:line="240" w:before="0" w:after="0"/>
+              <w:rPr/>
+            </w:pPr>
+            <w:r>
+              <w:rPr/>
+              <w:t xml:space="preserve">Ao clicar no botão salvar(Tela 2) o sistema deverá incluir o registro de um restaurante no banco de dados ou atualizar um registro caso este já exista. Ao finalizar a atualização ou cadastro do registro o sistema exibe a tela de consulta(Tela 1) para o usuário. </w:t>
+            </w:r>
+            <w:r>
+              <w:rPr/>
+              <w:t>ATUALIZAR COM O QUE?</w:t>
             </w:r>
           </w:p>
         </w:tc>
@@ -1616,7 +1644,7 @@
             <w:tcBorders/>
             <w:shd w:fill="auto" w:val="clear"/>
             <w:tcMar>
-              <w:left w:w="108" w:type="dxa"/>
+              <w:left w:w="103" w:type="dxa"/>
             </w:tcMar>
           </w:tcPr>
           <w:p>
@@ -1641,7 +1669,7 @@
             <w:tcBorders/>
             <w:shd w:fill="auto" w:val="clear"/>
             <w:tcMar>
-              <w:left w:w="108" w:type="dxa"/>
+              <w:left w:w="103" w:type="dxa"/>
             </w:tcMar>
           </w:tcPr>
           <w:p>
@@ -1666,7 +1694,7 @@
             <w:tcBorders/>
             <w:shd w:fill="auto" w:val="clear"/>
             <w:tcMar>
-              <w:left w:w="108" w:type="dxa"/>
+              <w:left w:w="103" w:type="dxa"/>
             </w:tcMar>
           </w:tcPr>
           <w:p>
@@ -1694,7 +1722,7 @@
             <w:tcBorders/>
             <w:shd w:fill="auto" w:val="clear"/>
             <w:tcMar>
-              <w:left w:w="108" w:type="dxa"/>
+              <w:left w:w="103" w:type="dxa"/>
             </w:tcMar>
           </w:tcPr>
           <w:p>
@@ -1715,7 +1743,7 @@
             <w:tcBorders/>
             <w:shd w:fill="auto" w:val="clear"/>
             <w:tcMar>
-              <w:left w:w="108" w:type="dxa"/>
+              <w:left w:w="103" w:type="dxa"/>
             </w:tcMar>
           </w:tcPr>
           <w:p>
@@ -1736,7 +1764,7 @@
             <w:tcBorders/>
             <w:shd w:fill="auto" w:val="clear"/>
             <w:tcMar>
-              <w:left w:w="108" w:type="dxa"/>
+              <w:left w:w="103" w:type="dxa"/>
             </w:tcMar>
           </w:tcPr>
           <w:p>
@@ -1760,7 +1788,7 @@
             <w:tcBorders/>
             <w:shd w:fill="auto" w:val="clear"/>
             <w:tcMar>
-              <w:left w:w="108" w:type="dxa"/>
+              <w:left w:w="103" w:type="dxa"/>
             </w:tcMar>
           </w:tcPr>
           <w:p>
@@ -1781,7 +1809,7 @@
             <w:tcBorders/>
             <w:shd w:fill="auto" w:val="clear"/>
             <w:tcMar>
-              <w:left w:w="108" w:type="dxa"/>
+              <w:left w:w="103" w:type="dxa"/>
             </w:tcMar>
           </w:tcPr>
           <w:p>
@@ -1802,7 +1830,7 @@
             <w:tcBorders/>
             <w:shd w:fill="auto" w:val="clear"/>
             <w:tcMar>
-              <w:left w:w="108" w:type="dxa"/>
+              <w:left w:w="103" w:type="dxa"/>
             </w:tcMar>
           </w:tcPr>
           <w:p>
@@ -2258,7 +2286,6 @@
     <w:rPrDefault>
       <w:rPr>
         <w:rFonts w:ascii="Calibri" w:hAnsi="Calibri" w:eastAsia="Calibri" w:cs="" w:asciiTheme="minorHAnsi" w:cstheme="minorBidi" w:eastAsiaTheme="minorHAnsi" w:hAnsiTheme="minorHAnsi"/>
-        <w:sz w:val="22"/>
         <w:szCs w:val="22"/>
         <w:lang w:val="pt-BR" w:eastAsia="en-US" w:bidi="ar-SA"/>
       </w:rPr>
@@ -2418,7 +2445,7 @@
     </w:pPr>
     <w:rPr>
       <w:rFonts w:ascii="Calibri" w:hAnsi="Calibri" w:eastAsia="Calibri" w:cs="" w:asciiTheme="minorHAnsi" w:cstheme="minorBidi" w:eastAsiaTheme="minorHAnsi" w:hAnsiTheme="minorHAnsi"/>
-      <w:color w:val="auto"/>
+      <w:color w:val="00000A"/>
       <w:sz w:val="22"/>
       <w:szCs w:val="22"/>
       <w:lang w:val="pt-BR" w:eastAsia="en-US" w:bidi="ar-SA"/>

</xml_diff>

<commit_message>
[api] search restaurant by name
</commit_message>
<xml_diff>
--- a/Avaliação Prática - NET_Angular2.docx
+++ b/Avaliação Prática - NET_Angular2.docx
@@ -677,24 +677,15 @@
         <w:t>Requisitos funcionais do sistema</w:t>
       </w:r>
     </w:p>
-    <w:p>
-      <w:pPr>
-        <w:pStyle w:val="Normal"/>
-        <w:rPr/>
-      </w:pPr>
-      <w:r>
-        <w:rPr/>
-      </w:r>
-    </w:p>
     <w:tbl>
       <w:tblPr>
         <w:tblStyle w:val="Tabelacomgrade"/>
         <w:tblW w:w="16441" w:type="dxa"/>
         <w:jc w:val="left"/>
-        <w:tblInd w:w="-5" w:type="dxa"/>
+        <w:tblInd w:w="-10" w:type="dxa"/>
         <w:tblCellMar>
           <w:top w:w="0" w:type="dxa"/>
-          <w:left w:w="103" w:type="dxa"/>
+          <w:left w:w="98" w:type="dxa"/>
           <w:bottom w:w="0" w:type="dxa"/>
           <w:right w:w="108" w:type="dxa"/>
         </w:tblCellMar>
@@ -713,7 +704,31 @@
             <w:tcBorders/>
             <w:shd w:color="auto" w:fill="BFBFBF" w:themeFill="background1" w:themeFillShade="bf" w:val="clear"/>
             <w:tcMar>
-              <w:left w:w="103" w:type="dxa"/>
+              <w:left w:w="98" w:type="dxa"/>
+            </w:tcMar>
+          </w:tcPr>
+          <w:p>
+            <w:pPr>
+              <w:pStyle w:val="Normal"/>
+              <w:spacing w:lineRule="auto" w:line="240" w:before="0" w:after="0"/>
+              <w:rPr/>
+            </w:pPr>
+            <w:r>
+              <w:rPr>
+                <w:b/>
+                <w:sz w:val="24"/>
+              </w:rPr>
+              <w:t>Requisito</w:t>
+            </w:r>
+          </w:p>
+        </w:tc>
+        <w:tc>
+          <w:tcPr>
+            <w:tcW w:w="3684" w:type="dxa"/>
+            <w:tcBorders/>
+            <w:shd w:color="auto" w:fill="BFBFBF" w:themeFill="background1" w:themeFillShade="bf" w:val="clear"/>
+            <w:tcMar>
+              <w:left w:w="98" w:type="dxa"/>
             </w:tcMar>
           </w:tcPr>
           <w:p>
@@ -731,17 +746,17 @@
                 <w:b/>
                 <w:sz w:val="24"/>
               </w:rPr>
-              <w:t>Requisito</w:t>
-            </w:r>
-          </w:p>
-        </w:tc>
-        <w:tc>
-          <w:tcPr>
-            <w:tcW w:w="3684" w:type="dxa"/>
+              <w:t>Nome do requisito</w:t>
+            </w:r>
+          </w:p>
+        </w:tc>
+        <w:tc>
+          <w:tcPr>
+            <w:tcW w:w="11090" w:type="dxa"/>
             <w:tcBorders/>
             <w:shd w:color="auto" w:fill="BFBFBF" w:themeFill="background1" w:themeFillShade="bf" w:val="clear"/>
             <w:tcMar>
-              <w:left w:w="103" w:type="dxa"/>
+              <w:left w:w="98" w:type="dxa"/>
             </w:tcMar>
           </w:tcPr>
           <w:p>
@@ -759,34 +774,6 @@
                 <w:b/>
                 <w:sz w:val="24"/>
               </w:rPr>
-              <w:t>Nome do requisito</w:t>
-            </w:r>
-          </w:p>
-        </w:tc>
-        <w:tc>
-          <w:tcPr>
-            <w:tcW w:w="11090" w:type="dxa"/>
-            <w:tcBorders/>
-            <w:shd w:color="auto" w:fill="BFBFBF" w:themeFill="background1" w:themeFillShade="bf" w:val="clear"/>
-            <w:tcMar>
-              <w:left w:w="103" w:type="dxa"/>
-            </w:tcMar>
-          </w:tcPr>
-          <w:p>
-            <w:pPr>
-              <w:pStyle w:val="Normal"/>
-              <w:spacing w:lineRule="auto" w:line="240" w:before="0" w:after="0"/>
-              <w:rPr>
-                <w:b/>
-                <w:b/>
-                <w:sz w:val="24"/>
-              </w:rPr>
-            </w:pPr>
-            <w:r>
-              <w:rPr>
-                <w:b/>
-                <w:sz w:val="24"/>
-              </w:rPr>
               <w:t>Descrição</w:t>
             </w:r>
           </w:p>
@@ -800,7 +787,7 @@
             <w:tcBorders/>
             <w:shd w:fill="auto" w:val="clear"/>
             <w:tcMar>
-              <w:left w:w="103" w:type="dxa"/>
+              <w:left w:w="98" w:type="dxa"/>
             </w:tcMar>
           </w:tcPr>
           <w:p>
@@ -825,7 +812,7 @@
             <w:tcBorders/>
             <w:shd w:fill="auto" w:val="clear"/>
             <w:tcMar>
-              <w:left w:w="103" w:type="dxa"/>
+              <w:left w:w="98" w:type="dxa"/>
             </w:tcMar>
           </w:tcPr>
           <w:p>
@@ -850,7 +837,7 @@
             <w:tcBorders/>
             <w:shd w:fill="auto" w:val="clear"/>
             <w:tcMar>
-              <w:left w:w="103" w:type="dxa"/>
+              <w:left w:w="98" w:type="dxa"/>
             </w:tcMar>
           </w:tcPr>
           <w:p>
@@ -878,7 +865,7 @@
             <w:tcBorders/>
             <w:shd w:fill="auto" w:val="clear"/>
             <w:tcMar>
-              <w:left w:w="103" w:type="dxa"/>
+              <w:left w:w="98" w:type="dxa"/>
             </w:tcMar>
           </w:tcPr>
           <w:p>
@@ -903,7 +890,7 @@
             <w:tcBorders/>
             <w:shd w:fill="auto" w:val="clear"/>
             <w:tcMar>
-              <w:left w:w="103" w:type="dxa"/>
+              <w:left w:w="98" w:type="dxa"/>
             </w:tcMar>
           </w:tcPr>
           <w:p>
@@ -928,7 +915,7 @@
             <w:tcBorders/>
             <w:shd w:fill="auto" w:val="clear"/>
             <w:tcMar>
-              <w:left w:w="103" w:type="dxa"/>
+              <w:left w:w="98" w:type="dxa"/>
             </w:tcMar>
           </w:tcPr>
           <w:p>
@@ -956,7 +943,7 @@
             <w:tcBorders/>
             <w:shd w:fill="auto" w:val="clear"/>
             <w:tcMar>
-              <w:left w:w="103" w:type="dxa"/>
+              <w:left w:w="98" w:type="dxa"/>
             </w:tcMar>
           </w:tcPr>
           <w:p>
@@ -977,7 +964,7 @@
             <w:tcBorders/>
             <w:shd w:fill="auto" w:val="clear"/>
             <w:tcMar>
-              <w:left w:w="103" w:type="dxa"/>
+              <w:left w:w="98" w:type="dxa"/>
             </w:tcMar>
           </w:tcPr>
           <w:p>
@@ -998,7 +985,7 @@
             <w:tcBorders/>
             <w:shd w:fill="auto" w:val="clear"/>
             <w:tcMar>
-              <w:left w:w="103" w:type="dxa"/>
+              <w:left w:w="98" w:type="dxa"/>
             </w:tcMar>
           </w:tcPr>
           <w:p>
@@ -1022,7 +1009,7 @@
             <w:tcBorders/>
             <w:shd w:fill="auto" w:val="clear"/>
             <w:tcMar>
-              <w:left w:w="103" w:type="dxa"/>
+              <w:left w:w="98" w:type="dxa"/>
             </w:tcMar>
           </w:tcPr>
           <w:p>
@@ -1043,7 +1030,7 @@
             <w:tcBorders/>
             <w:shd w:fill="auto" w:val="clear"/>
             <w:tcMar>
-              <w:left w:w="103" w:type="dxa"/>
+              <w:left w:w="98" w:type="dxa"/>
             </w:tcMar>
           </w:tcPr>
           <w:p>
@@ -1064,7 +1051,7 @@
             <w:tcBorders/>
             <w:shd w:fill="auto" w:val="clear"/>
             <w:tcMar>
-              <w:left w:w="103" w:type="dxa"/>
+              <w:left w:w="98" w:type="dxa"/>
             </w:tcMar>
           </w:tcPr>
           <w:p>
@@ -1088,7 +1075,7 @@
             <w:tcBorders/>
             <w:shd w:fill="auto" w:val="clear"/>
             <w:tcMar>
-              <w:left w:w="103" w:type="dxa"/>
+              <w:left w:w="98" w:type="dxa"/>
             </w:tcMar>
           </w:tcPr>
           <w:p>
@@ -1113,7 +1100,7 @@
             <w:tcBorders/>
             <w:shd w:fill="auto" w:val="clear"/>
             <w:tcMar>
-              <w:left w:w="103" w:type="dxa"/>
+              <w:left w:w="98" w:type="dxa"/>
             </w:tcMar>
           </w:tcPr>
           <w:p>
@@ -1138,7 +1125,7 @@
             <w:tcBorders/>
             <w:shd w:fill="auto" w:val="clear"/>
             <w:tcMar>
-              <w:left w:w="103" w:type="dxa"/>
+              <w:left w:w="98" w:type="dxa"/>
             </w:tcMar>
           </w:tcPr>
           <w:p>
@@ -1166,17 +1153,21 @@
             <w:tcBorders/>
             <w:shd w:fill="auto" w:val="clear"/>
             <w:tcMar>
-              <w:left w:w="103" w:type="dxa"/>
-            </w:tcMar>
-          </w:tcPr>
-          <w:p>
-            <w:pPr>
-              <w:pStyle w:val="Normal"/>
-              <w:spacing w:lineRule="auto" w:line="240" w:before="0" w:after="0"/>
-              <w:rPr/>
-            </w:pPr>
-            <w:r>
-              <w:rPr/>
+              <w:left w:w="98" w:type="dxa"/>
+            </w:tcMar>
+          </w:tcPr>
+          <w:p>
+            <w:pPr>
+              <w:pStyle w:val="Normal"/>
+              <w:spacing w:lineRule="auto" w:line="240" w:before="0" w:after="0"/>
+              <w:rPr>
+                <w:strike/>
+              </w:rPr>
+            </w:pPr>
+            <w:r>
+              <w:rPr>
+                <w:strike/>
+              </w:rPr>
               <w:t>RT006</w:t>
             </w:r>
           </w:p>
@@ -1187,17 +1178,21 @@
             <w:tcBorders/>
             <w:shd w:fill="auto" w:val="clear"/>
             <w:tcMar>
-              <w:left w:w="103" w:type="dxa"/>
-            </w:tcMar>
-          </w:tcPr>
-          <w:p>
-            <w:pPr>
-              <w:pStyle w:val="Normal"/>
-              <w:spacing w:lineRule="auto" w:line="240" w:before="0" w:after="0"/>
-              <w:rPr/>
-            </w:pPr>
-            <w:r>
-              <w:rPr/>
+              <w:left w:w="98" w:type="dxa"/>
+            </w:tcMar>
+          </w:tcPr>
+          <w:p>
+            <w:pPr>
+              <w:pStyle w:val="Normal"/>
+              <w:spacing w:lineRule="auto" w:line="240" w:before="0" w:after="0"/>
+              <w:rPr>
+                <w:strike/>
+              </w:rPr>
+            </w:pPr>
+            <w:r>
+              <w:rPr>
+                <w:strike/>
+              </w:rPr>
               <w:t>Editar Restaurantes</w:t>
             </w:r>
           </w:p>
@@ -1208,17 +1203,21 @@
             <w:tcBorders/>
             <w:shd w:fill="auto" w:val="clear"/>
             <w:tcMar>
-              <w:left w:w="103" w:type="dxa"/>
-            </w:tcMar>
-          </w:tcPr>
-          <w:p>
-            <w:pPr>
-              <w:pStyle w:val="Normal"/>
-              <w:spacing w:lineRule="auto" w:line="240" w:before="0" w:after="0"/>
-              <w:rPr/>
-            </w:pPr>
-            <w:r>
-              <w:rPr/>
+              <w:left w:w="98" w:type="dxa"/>
+            </w:tcMar>
+          </w:tcPr>
+          <w:p>
+            <w:pPr>
+              <w:pStyle w:val="Normal"/>
+              <w:spacing w:lineRule="auto" w:line="240" w:before="0" w:after="0"/>
+              <w:rPr>
+                <w:strike/>
+              </w:rPr>
+            </w:pPr>
+            <w:r>
+              <w:rPr>
+                <w:strike/>
+              </w:rPr>
               <w:t>Quando um usuário clicar no botão Editar (apresentado por um lápis azul) na tela de consulta de restaurantes (Tela 1) o sistema irá apresentar a tela de cadastro de restaurantes(Tela 2) com todos os campos preenchidos possibilitando a edição dos dados pelo usuário.</w:t>
             </w:r>
           </w:p>
@@ -1232,7 +1231,7 @@
             <w:tcBorders/>
             <w:shd w:fill="auto" w:val="clear"/>
             <w:tcMar>
-              <w:left w:w="103" w:type="dxa"/>
+              <w:left w:w="98" w:type="dxa"/>
             </w:tcMar>
           </w:tcPr>
           <w:p>
@@ -1257,7 +1256,7 @@
             <w:tcBorders/>
             <w:shd w:fill="auto" w:val="clear"/>
             <w:tcMar>
-              <w:left w:w="103" w:type="dxa"/>
+              <w:left w:w="98" w:type="dxa"/>
             </w:tcMar>
           </w:tcPr>
           <w:p>
@@ -1282,7 +1281,7 @@
             <w:tcBorders/>
             <w:shd w:fill="auto" w:val="clear"/>
             <w:tcMar>
-              <w:left w:w="103" w:type="dxa"/>
+              <w:left w:w="98" w:type="dxa"/>
             </w:tcMar>
           </w:tcPr>
           <w:p>
@@ -1310,7 +1309,7 @@
             <w:tcBorders/>
             <w:shd w:fill="auto" w:val="clear"/>
             <w:tcMar>
-              <w:left w:w="103" w:type="dxa"/>
+              <w:left w:w="98" w:type="dxa"/>
             </w:tcMar>
           </w:tcPr>
           <w:p>
@@ -1331,7 +1330,7 @@
             <w:tcBorders/>
             <w:shd w:fill="auto" w:val="clear"/>
             <w:tcMar>
-              <w:left w:w="103" w:type="dxa"/>
+              <w:left w:w="98" w:type="dxa"/>
             </w:tcMar>
           </w:tcPr>
           <w:p>
@@ -1352,7 +1351,7 @@
             <w:tcBorders/>
             <w:shd w:fill="auto" w:val="clear"/>
             <w:tcMar>
-              <w:left w:w="103" w:type="dxa"/>
+              <w:left w:w="98" w:type="dxa"/>
             </w:tcMar>
           </w:tcPr>
           <w:p>
@@ -1376,7 +1375,7 @@
             <w:tcBorders/>
             <w:shd w:fill="auto" w:val="clear"/>
             <w:tcMar>
-              <w:left w:w="103" w:type="dxa"/>
+              <w:left w:w="98" w:type="dxa"/>
             </w:tcMar>
           </w:tcPr>
           <w:p>
@@ -1397,7 +1396,7 @@
             <w:tcBorders/>
             <w:shd w:fill="auto" w:val="clear"/>
             <w:tcMar>
-              <w:left w:w="103" w:type="dxa"/>
+              <w:left w:w="98" w:type="dxa"/>
             </w:tcMar>
           </w:tcPr>
           <w:p>
@@ -1418,7 +1417,7 @@
             <w:tcBorders/>
             <w:shd w:fill="auto" w:val="clear"/>
             <w:tcMar>
-              <w:left w:w="103" w:type="dxa"/>
+              <w:left w:w="98" w:type="dxa"/>
             </w:tcMar>
           </w:tcPr>
           <w:p>
@@ -1442,7 +1441,7 @@
             <w:tcBorders/>
             <w:shd w:fill="auto" w:val="clear"/>
             <w:tcMar>
-              <w:left w:w="103" w:type="dxa"/>
+              <w:left w:w="98" w:type="dxa"/>
             </w:tcMar>
           </w:tcPr>
           <w:p>
@@ -1463,7 +1462,7 @@
             <w:tcBorders/>
             <w:shd w:fill="auto" w:val="clear"/>
             <w:tcMar>
-              <w:left w:w="103" w:type="dxa"/>
+              <w:left w:w="98" w:type="dxa"/>
             </w:tcMar>
           </w:tcPr>
           <w:p>
@@ -1484,7 +1483,7 @@
             <w:tcBorders/>
             <w:shd w:fill="auto" w:val="clear"/>
             <w:tcMar>
-              <w:left w:w="103" w:type="dxa"/>
+              <w:left w:w="98" w:type="dxa"/>
             </w:tcMar>
           </w:tcPr>
           <w:p>
@@ -1508,7 +1507,7 @@
             <w:tcBorders/>
             <w:shd w:fill="auto" w:val="clear"/>
             <w:tcMar>
-              <w:left w:w="103" w:type="dxa"/>
+              <w:left w:w="98" w:type="dxa"/>
             </w:tcMar>
           </w:tcPr>
           <w:p>
@@ -1529,7 +1528,7 @@
             <w:tcBorders/>
             <w:shd w:fill="auto" w:val="clear"/>
             <w:tcMar>
-              <w:left w:w="103" w:type="dxa"/>
+              <w:left w:w="98" w:type="dxa"/>
             </w:tcMar>
           </w:tcPr>
           <w:p>
@@ -1550,7 +1549,7 @@
             <w:tcBorders/>
             <w:shd w:fill="auto" w:val="clear"/>
             <w:tcMar>
-              <w:left w:w="103" w:type="dxa"/>
+              <w:left w:w="98" w:type="dxa"/>
             </w:tcMar>
           </w:tcPr>
           <w:p>
@@ -1574,17 +1573,21 @@
             <w:tcBorders/>
             <w:shd w:fill="auto" w:val="clear"/>
             <w:tcMar>
-              <w:left w:w="103" w:type="dxa"/>
-            </w:tcMar>
-          </w:tcPr>
-          <w:p>
-            <w:pPr>
-              <w:pStyle w:val="Normal"/>
-              <w:spacing w:lineRule="auto" w:line="240" w:before="0" w:after="0"/>
-              <w:rPr/>
-            </w:pPr>
-            <w:r>
-              <w:rPr/>
+              <w:left w:w="98" w:type="dxa"/>
+            </w:tcMar>
+          </w:tcPr>
+          <w:p>
+            <w:pPr>
+              <w:pStyle w:val="Normal"/>
+              <w:spacing w:lineRule="auto" w:line="240" w:before="0" w:after="0"/>
+              <w:rPr>
+                <w:strike/>
+              </w:rPr>
+            </w:pPr>
+            <w:r>
+              <w:rPr>
+                <w:strike/>
+              </w:rPr>
               <w:t>RT012</w:t>
             </w:r>
           </w:p>
@@ -1595,17 +1598,21 @@
             <w:tcBorders/>
             <w:shd w:fill="auto" w:val="clear"/>
             <w:tcMar>
-              <w:left w:w="103" w:type="dxa"/>
-            </w:tcMar>
-          </w:tcPr>
-          <w:p>
-            <w:pPr>
-              <w:pStyle w:val="Normal"/>
-              <w:spacing w:lineRule="auto" w:line="240" w:before="0" w:after="0"/>
-              <w:rPr/>
-            </w:pPr>
-            <w:r>
-              <w:rPr/>
+              <w:left w:w="98" w:type="dxa"/>
+            </w:tcMar>
+          </w:tcPr>
+          <w:p>
+            <w:pPr>
+              <w:pStyle w:val="Normal"/>
+              <w:spacing w:lineRule="auto" w:line="240" w:before="0" w:after="0"/>
+              <w:rPr>
+                <w:strike/>
+              </w:rPr>
+            </w:pPr>
+            <w:r>
+              <w:rPr>
+                <w:strike/>
+              </w:rPr>
               <w:t>Salvar Restaurante</w:t>
             </w:r>
           </w:p>
@@ -1616,22 +1623,22 @@
             <w:tcBorders/>
             <w:shd w:fill="auto" w:val="clear"/>
             <w:tcMar>
-              <w:left w:w="103" w:type="dxa"/>
-            </w:tcMar>
-          </w:tcPr>
-          <w:p>
-            <w:pPr>
-              <w:pStyle w:val="Normal"/>
-              <w:spacing w:lineRule="auto" w:line="240" w:before="0" w:after="0"/>
-              <w:rPr/>
-            </w:pPr>
-            <w:r>
-              <w:rPr/>
+              <w:left w:w="98" w:type="dxa"/>
+            </w:tcMar>
+          </w:tcPr>
+          <w:p>
+            <w:pPr>
+              <w:pStyle w:val="Normal"/>
+              <w:spacing w:lineRule="auto" w:line="240" w:before="0" w:after="0"/>
+              <w:rPr>
+                <w:strike/>
+              </w:rPr>
+            </w:pPr>
+            <w:r>
+              <w:rPr>
+                <w:strike/>
+              </w:rPr>
               <w:t xml:space="preserve">Ao clicar no botão salvar(Tela 2) o sistema deverá incluir o registro de um restaurante no banco de dados ou atualizar um registro caso este já exista. Ao finalizar a atualização ou cadastro do registro o sistema exibe a tela de consulta(Tela 1) para o usuário. </w:t>
-            </w:r>
-            <w:r>
-              <w:rPr/>
-              <w:t>ATUALIZAR COM O QUE?</w:t>
             </w:r>
           </w:p>
         </w:tc>
@@ -1644,7 +1651,7 @@
             <w:tcBorders/>
             <w:shd w:fill="auto" w:val="clear"/>
             <w:tcMar>
-              <w:left w:w="103" w:type="dxa"/>
+              <w:left w:w="98" w:type="dxa"/>
             </w:tcMar>
           </w:tcPr>
           <w:p>
@@ -1669,7 +1676,7 @@
             <w:tcBorders/>
             <w:shd w:fill="auto" w:val="clear"/>
             <w:tcMar>
-              <w:left w:w="103" w:type="dxa"/>
+              <w:left w:w="98" w:type="dxa"/>
             </w:tcMar>
           </w:tcPr>
           <w:p>
@@ -1694,7 +1701,7 @@
             <w:tcBorders/>
             <w:shd w:fill="auto" w:val="clear"/>
             <w:tcMar>
-              <w:left w:w="103" w:type="dxa"/>
+              <w:left w:w="98" w:type="dxa"/>
             </w:tcMar>
           </w:tcPr>
           <w:p>
@@ -1722,7 +1729,7 @@
             <w:tcBorders/>
             <w:shd w:fill="auto" w:val="clear"/>
             <w:tcMar>
-              <w:left w:w="103" w:type="dxa"/>
+              <w:left w:w="98" w:type="dxa"/>
             </w:tcMar>
           </w:tcPr>
           <w:p>
@@ -1743,7 +1750,7 @@
             <w:tcBorders/>
             <w:shd w:fill="auto" w:val="clear"/>
             <w:tcMar>
-              <w:left w:w="103" w:type="dxa"/>
+              <w:left w:w="98" w:type="dxa"/>
             </w:tcMar>
           </w:tcPr>
           <w:p>
@@ -1764,7 +1771,7 @@
             <w:tcBorders/>
             <w:shd w:fill="auto" w:val="clear"/>
             <w:tcMar>
-              <w:left w:w="103" w:type="dxa"/>
+              <w:left w:w="98" w:type="dxa"/>
             </w:tcMar>
           </w:tcPr>
           <w:p>
@@ -1788,7 +1795,7 @@
             <w:tcBorders/>
             <w:shd w:fill="auto" w:val="clear"/>
             <w:tcMar>
-              <w:left w:w="103" w:type="dxa"/>
+              <w:left w:w="98" w:type="dxa"/>
             </w:tcMar>
           </w:tcPr>
           <w:p>
@@ -1809,7 +1816,7 @@
             <w:tcBorders/>
             <w:shd w:fill="auto" w:val="clear"/>
             <w:tcMar>
-              <w:left w:w="103" w:type="dxa"/>
+              <w:left w:w="98" w:type="dxa"/>
             </w:tcMar>
           </w:tcPr>
           <w:p>
@@ -1830,7 +1837,7 @@
             <w:tcBorders/>
             <w:shd w:fill="auto" w:val="clear"/>
             <w:tcMar>
-              <w:left w:w="103" w:type="dxa"/>
+              <w:left w:w="98" w:type="dxa"/>
             </w:tcMar>
           </w:tcPr>
           <w:p>

</xml_diff>